<commit_message>
Update Analisis del componente Datos del médico.docx
Co-Authored-By: edgs5 <edgs5@users.noreply.github.com>
</commit_message>
<xml_diff>
--- a/análisis/Interfaces/Interfaz historial clinico/Analisis del componente Datos del médico.docx
+++ b/análisis/Interfaces/Interfaz historial clinico/Analisis del componente Datos del médico.docx
@@ -65,7 +65,7 @@
       <w:r>
         <w:rPr>
           <w:noProof/>
-          <w:lang w:eastAsia="es-MX"/>
+          <w:lang w:val="es-ES" w:eastAsia="es-ES"/>
         </w:rPr>
         <w:drawing>
           <wp:anchor distT="0" distB="0" distL="114300" distR="114300" simplePos="0" relativeHeight="251658240" behindDoc="0" locked="0" layoutInCell="1" allowOverlap="1" wp14:anchorId="2A3A5BBA" wp14:editId="1BDDB7B4">
@@ -159,14 +159,14 @@
     <w:tbl>
       <w:tblPr>
         <w:tblStyle w:val="Tablaconcuadrcula"/>
-        <w:tblpPr w:leftFromText="141" w:rightFromText="141" w:vertAnchor="text" w:horzAnchor="page" w:tblpX="4771" w:tblpY="-168"/>
+        <w:tblpPr w:leftFromText="141" w:rightFromText="141" w:vertAnchor="text" w:horzAnchor="margin" w:tblpXSpec="center" w:tblpY="-40"/>
         <w:tblOverlap w:val="never"/>
         <w:tblW w:w="0" w:type="auto"/>
         <w:tblLook w:val="04A0" w:firstRow="1" w:lastRow="0" w:firstColumn="1" w:lastColumn="0" w:noHBand="0" w:noVBand="1"/>
       </w:tblPr>
       <w:tblGrid>
         <w:gridCol w:w="590"/>
-        <w:gridCol w:w="3218"/>
+        <w:gridCol w:w="4225"/>
       </w:tblGrid>
       <w:tr>
         <w:trPr>
@@ -177,6 +177,8 @@
             <w:tcW w:w="590" w:type="dxa"/>
           </w:tcPr>
           <w:p>
+            <w:bookmarkStart w:id="0" w:name="_GoBack"/>
+            <w:bookmarkEnd w:id="0"/>
             <w:r>
               <w:t>No.</w:t>
             </w:r>
@@ -184,11 +186,11 @@
         </w:tc>
         <w:tc>
           <w:tcPr>
-            <w:tcW w:w="3218" w:type="dxa"/>
+            <w:tcW w:w="4225" w:type="dxa"/>
           </w:tcPr>
           <w:p>
             <w:r>
-              <w:t>COMPONENTES</w:t>
+              <w:t>COMPONENTES FUNCIONALES</w:t>
             </w:r>
           </w:p>
         </w:tc>
@@ -209,7 +211,7 @@
         </w:tc>
         <w:tc>
           <w:tcPr>
-            <w:tcW w:w="3218" w:type="dxa"/>
+            <w:tcW w:w="4225" w:type="dxa"/>
           </w:tcPr>
           <w:p>
             <w:r>
@@ -234,7 +236,7 @@
         </w:tc>
         <w:tc>
           <w:tcPr>
-            <w:tcW w:w="3218" w:type="dxa"/>
+            <w:tcW w:w="4225" w:type="dxa"/>
           </w:tcPr>
           <w:p>
             <w:r>
@@ -259,7 +261,7 @@
         </w:tc>
         <w:tc>
           <w:tcPr>
-            <w:tcW w:w="3218" w:type="dxa"/>
+            <w:tcW w:w="4225" w:type="dxa"/>
           </w:tcPr>
           <w:p>
             <w:r>
@@ -284,7 +286,7 @@
         </w:tc>
         <w:tc>
           <w:tcPr>
-            <w:tcW w:w="3218" w:type="dxa"/>
+            <w:tcW w:w="4225" w:type="dxa"/>
           </w:tcPr>
           <w:p>
             <w:r>
@@ -309,7 +311,7 @@
         </w:tc>
         <w:tc>
           <w:tcPr>
-            <w:tcW w:w="3218" w:type="dxa"/>
+            <w:tcW w:w="4225" w:type="dxa"/>
           </w:tcPr>
           <w:p>
             <w:r>
@@ -334,7 +336,7 @@
         </w:tc>
         <w:tc>
           <w:tcPr>
-            <w:tcW w:w="3218" w:type="dxa"/>
+            <w:tcW w:w="4225" w:type="dxa"/>
           </w:tcPr>
           <w:p>
             <w:r>
@@ -359,7 +361,7 @@
         </w:tc>
         <w:tc>
           <w:tcPr>
-            <w:tcW w:w="3218" w:type="dxa"/>
+            <w:tcW w:w="4225" w:type="dxa"/>
           </w:tcPr>
           <w:p>
             <w:r>
@@ -679,8 +681,6 @@
           <w:u w:val="single"/>
         </w:rPr>
       </w:pPr>
-      <w:bookmarkStart w:id="0" w:name="_GoBack"/>
-      <w:bookmarkEnd w:id="0"/>
     </w:p>
     <w:p>
       <w:r>
@@ -1001,10 +1001,7 @@
         <w:t>Doc</w:t>
       </w:r>
       <w:r>
-        <w:t xml:space="preserve">: </w:t>
-      </w:r>
-      <w:r>
-        <w:t xml:space="preserve">Se utilizara una variable </w:t>
+        <w:t xml:space="preserve">: Se utilizara una variable </w:t>
       </w:r>
       <w:r>
         <w:rPr>
@@ -1076,13 +1073,7 @@
         <w:rPr>
           <w:u w:val="single"/>
         </w:rPr>
-        <w:t>Doc</w:t>
-      </w:r>
-      <w:r>
-        <w:rPr>
-          <w:u w:val="single"/>
-        </w:rPr>
-        <w:t>.</w:t>
+        <w:t>Doc.</w:t>
       </w:r>
     </w:p>
     <w:p>
@@ -1198,12 +1189,12 @@
         <v:path o:extrusionok="f" gradientshapeok="t" o:connecttype="rect"/>
         <o:lock v:ext="edit" aspectratio="t"/>
       </v:shapetype>
-      <v:shape id="_x0000_i1028" type="#_x0000_t75" style="width:11.25pt;height:11.25pt" o:bullet="t">
+      <v:shape id="_x0000_i1028" type="#_x0000_t75" style="width:10.95pt;height:10.95pt" o:bullet="t">
         <v:imagedata r:id="rId1" o:title="mso15CD"/>
       </v:shape>
     </w:pict>
   </w:numPicBullet>
-  <w:abstractNum w:abstractNumId="0">
+  <w:abstractNum w:abstractNumId="0" w15:restartNumberingAfterBreak="0">
     <w:nsid w:val="19DD7A69"/>
     <w:multiLevelType w:val="hybridMultilevel"/>
     <w:tmpl w:val="BEF6675C"/>
@@ -1316,7 +1307,7 @@
       </w:rPr>
     </w:lvl>
   </w:abstractNum>
-  <w:abstractNum w:abstractNumId="1">
+  <w:abstractNum w:abstractNumId="1" w15:restartNumberingAfterBreak="0">
     <w:nsid w:val="1DE93447"/>
     <w:multiLevelType w:val="hybridMultilevel"/>
     <w:tmpl w:val="0FB28290"/>
@@ -1429,7 +1420,7 @@
       </w:rPr>
     </w:lvl>
   </w:abstractNum>
-  <w:abstractNum w:abstractNumId="2">
+  <w:abstractNum w:abstractNumId="2" w15:restartNumberingAfterBreak="0">
     <w:nsid w:val="445830BB"/>
     <w:multiLevelType w:val="hybridMultilevel"/>
     <w:tmpl w:val="711EED6A"/>
@@ -1543,7 +1534,7 @@
       </w:rPr>
     </w:lvl>
   </w:abstractNum>
-  <w:abstractNum w:abstractNumId="3">
+  <w:abstractNum w:abstractNumId="3" w15:restartNumberingAfterBreak="0">
     <w:nsid w:val="650405F5"/>
     <w:multiLevelType w:val="hybridMultilevel"/>
     <w:tmpl w:val="76AC49EC"/>
@@ -2116,7 +2107,6 @@
       <w:sz w:val="24"/>
     </w:rPr>
     <w:tblPr>
-      <w:tblInd w:w="0" w:type="dxa"/>
       <w:tblBorders>
         <w:top w:val="single" w:sz="4" w:space="0" w:color="auto"/>
         <w:left w:val="single" w:sz="4" w:space="0" w:color="auto"/>
@@ -2125,12 +2115,6 @@
         <w:insideH w:val="single" w:sz="4" w:space="0" w:color="auto"/>
         <w:insideV w:val="single" w:sz="4" w:space="0" w:color="auto"/>
       </w:tblBorders>
-      <w:tblCellMar>
-        <w:top w:w="0" w:type="dxa"/>
-        <w:left w:w="108" w:type="dxa"/>
-        <w:bottom w:w="0" w:type="dxa"/>
-        <w:right w:w="108" w:type="dxa"/>
-      </w:tblCellMar>
     </w:tblPr>
   </w:style>
 </w:styles>

</xml_diff>